<commit_message>
feat(main): add files lab03
</commit_message>
<xml_diff>
--- a/labs/lab03/report/report.docx
+++ b/labs/lab03/report/report.docx
@@ -212,7 +212,7 @@
       </w:r>
     </w:p>
     <w:bookmarkEnd w:id="21"/>
-    <w:bookmarkStart w:id="47" w:name="выполнение-лабораторной-работы"/>
+    <w:bookmarkStart w:id="58" w:name="выполнение-лабораторной-работы"/>
     <w:p>
       <w:pPr>
         <w:pStyle w:val="Heading1"/>
@@ -719,30 +719,226 @@
       <w:r>
         <w:t xml:space="preserve">Заполнили отчет</w:t>
       </w:r>
+    </w:p>
+    <w:p>
+      <w:pPr>
+        <w:pStyle w:val="CaptionedFigure"/>
+      </w:pPr>
+      <w:bookmarkStart w:id="49" w:name="fig:007"/>
+      <w:r>
+        <w:drawing>
+          <wp:inline>
+            <wp:extent cx="5334000" cy="5872205"/>
+            <wp:effectExtent b="0" l="0" r="0" t="0"/>
+            <wp:docPr descr="Рис. 7: Загрузка" title="" id="47" name="Picture"/>
+            <a:graphic>
+              <a:graphicData uri="http://schemas.openxmlformats.org/drawingml/2006/picture">
+                <pic:pic>
+                  <pic:nvPicPr>
+                    <pic:cNvPr descr="image/Рис7.png" id="48" name="Picture"/>
+                    <pic:cNvPicPr>
+                      <a:picLocks noChangeArrowheads="1" noChangeAspect="1"/>
+                    </pic:cNvPicPr>
+                  </pic:nvPicPr>
+                  <pic:blipFill>
+                    <a:blip r:embed="rId46"/>
+                    <a:stretch>
+                      <a:fillRect/>
+                    </a:stretch>
+                  </pic:blipFill>
+                  <pic:spPr bwMode="auto">
+                    <a:xfrm>
+                      <a:off x="0" y="0"/>
+                      <a:ext cx="5334000" cy="5872205"/>
+                    </a:xfrm>
+                    <a:prstGeom prst="rect">
+                      <a:avLst/>
+                    </a:prstGeom>
+                    <a:noFill/>
+                    <a:ln w="9525">
+                      <a:noFill/>
+                      <a:headEnd/>
+                      <a:tailEnd/>
+                    </a:ln>
+                  </pic:spPr>
+                </pic:pic>
+              </a:graphicData>
+            </a:graphic>
+          </wp:inline>
+        </w:drawing>
+      </w:r>
+      <w:bookmarkEnd w:id="49"/>
+    </w:p>
+    <w:p>
+      <w:pPr>
+        <w:pStyle w:val="ImageCaption"/>
+      </w:pPr>
+      <w:r>
+        <w:t xml:space="preserve">Рис. 7: Загрузка</w:t>
+      </w:r>
+    </w:p>
+    <w:p>
+      <w:pPr>
+        <w:numPr>
+          <w:ilvl w:val="0"/>
+          <w:numId w:val="1008"/>
+        </w:numPr>
+        <w:pStyle w:val="Compact"/>
+      </w:pPr>
+      <w:r>
+        <w:t xml:space="preserve">Загружаем на github отчет</w:t>
+      </w:r>
+    </w:p>
+    <w:p>
+      <w:pPr>
+        <w:pStyle w:val="CaptionedFigure"/>
+      </w:pPr>
+      <w:bookmarkStart w:id="53" w:name="fig:008"/>
+      <w:r>
+        <w:drawing>
+          <wp:inline>
+            <wp:extent cx="5334000" cy="3055398"/>
+            <wp:effectExtent b="0" l="0" r="0" t="0"/>
+            <wp:docPr descr="Рис. 8: Загрузка" title="" id="51" name="Picture"/>
+            <a:graphic>
+              <a:graphicData uri="http://schemas.openxmlformats.org/drawingml/2006/picture">
+                <pic:pic>
+                  <pic:nvPicPr>
+                    <pic:cNvPr descr="image/Рис8.png" id="52" name="Picture"/>
+                    <pic:cNvPicPr>
+                      <a:picLocks noChangeArrowheads="1" noChangeAspect="1"/>
+                    </pic:cNvPicPr>
+                  </pic:nvPicPr>
+                  <pic:blipFill>
+                    <a:blip r:embed="rId50"/>
+                    <a:stretch>
+                      <a:fillRect/>
+                    </a:stretch>
+                  </pic:blipFill>
+                  <pic:spPr bwMode="auto">
+                    <a:xfrm>
+                      <a:off x="0" y="0"/>
+                      <a:ext cx="5334000" cy="3055398"/>
+                    </a:xfrm>
+                    <a:prstGeom prst="rect">
+                      <a:avLst/>
+                    </a:prstGeom>
+                    <a:noFill/>
+                    <a:ln w="9525">
+                      <a:noFill/>
+                      <a:headEnd/>
+                      <a:tailEnd/>
+                    </a:ln>
+                  </pic:spPr>
+                </pic:pic>
+              </a:graphicData>
+            </a:graphic>
+          </wp:inline>
+        </w:drawing>
+      </w:r>
+      <w:bookmarkEnd w:id="53"/>
+    </w:p>
+    <w:p>
+      <w:pPr>
+        <w:pStyle w:val="ImageCaption"/>
+      </w:pPr>
+      <w:r>
+        <w:t xml:space="preserve">Рис. 8: Загрузка</w:t>
+      </w:r>
+    </w:p>
+    <w:p>
+      <w:pPr>
+        <w:pStyle w:val="CaptionedFigure"/>
+      </w:pPr>
+      <w:bookmarkStart w:id="57" w:name="fig:009"/>
+      <w:r>
+        <w:drawing>
+          <wp:inline>
+            <wp:extent cx="5334000" cy="1710004"/>
+            <wp:effectExtent b="0" l="0" r="0" t="0"/>
+            <wp:docPr descr="Рис. 9: github" title="" id="55" name="Picture"/>
+            <a:graphic>
+              <a:graphicData uri="http://schemas.openxmlformats.org/drawingml/2006/picture">
+                <pic:pic>
+                  <pic:nvPicPr>
+                    <pic:cNvPr descr="image/Рис9.png" id="56" name="Picture"/>
+                    <pic:cNvPicPr>
+                      <a:picLocks noChangeArrowheads="1" noChangeAspect="1"/>
+                    </pic:cNvPicPr>
+                  </pic:nvPicPr>
+                  <pic:blipFill>
+                    <a:blip r:embed="rId54"/>
+                    <a:stretch>
+                      <a:fillRect/>
+                    </a:stretch>
+                  </pic:blipFill>
+                  <pic:spPr bwMode="auto">
+                    <a:xfrm>
+                      <a:off x="0" y="0"/>
+                      <a:ext cx="5334000" cy="1710004"/>
+                    </a:xfrm>
+                    <a:prstGeom prst="rect">
+                      <a:avLst/>
+                    </a:prstGeom>
+                    <a:noFill/>
+                    <a:ln w="9525">
+                      <a:noFill/>
+                      <a:headEnd/>
+                      <a:tailEnd/>
+                    </a:ln>
+                  </pic:spPr>
+                </pic:pic>
+              </a:graphicData>
+            </a:graphic>
+          </wp:inline>
+        </w:drawing>
+      </w:r>
+      <w:bookmarkEnd w:id="57"/>
+    </w:p>
+    <w:p>
+      <w:pPr>
+        <w:pStyle w:val="ImageCaption"/>
+      </w:pPr>
+      <w:r>
+        <w:t xml:space="preserve">Рис. 9: github</w:t>
+      </w:r>
+    </w:p>
+    <w:bookmarkEnd w:id="58"/>
+    <w:bookmarkStart w:id="60" w:name="вывод"/>
+    <w:p>
+      <w:pPr>
+        <w:pStyle w:val="Heading1"/>
+      </w:pPr>
+      <w:r>
+        <w:rPr>
+          <w:rStyle w:val="SectionNumber"/>
+        </w:rPr>
+        <w:t xml:space="preserve">4</w:t>
+      </w:r>
+      <w:r>
+        <w:tab/>
+      </w:r>
+      <w:r>
+        <w:t xml:space="preserve">Вывод</w:t>
+      </w:r>
+    </w:p>
+    <w:p>
+      <w:pPr>
+        <w:pStyle w:val="FirstParagraph"/>
+      </w:pPr>
+      <w:r>
+        <w:t xml:space="preserve">Я научился косвенно состовлять отчет с помощью</w:t>
+      </w:r>
       <w:r>
         <w:t xml:space="preserve"> </w:t>
       </w:r>
       <w:r>
-        <w:t xml:space="preserve"># Выводы</w:t>
-      </w:r>
-    </w:p>
-    <w:p>
-      <w:pPr>
-        <w:pStyle w:val="FirstParagraph"/>
-      </w:pPr>
-      <w:r>
-        <w:t xml:space="preserve">Я научился косвенно состовлять отчет с помощью</w:t>
-      </w:r>
-      <w:r>
-        <w:t xml:space="preserve"> </w:t>
-      </w:r>
-      <w:r>
         <w:t xml:space="preserve">легковесного языка разметки Markdown</w:t>
       </w:r>
     </w:p>
-    <w:bookmarkStart w:id="46" w:name="refs"/>
-    <w:bookmarkEnd w:id="46"/>
-    <w:bookmarkEnd w:id="47"/>
+    <w:bookmarkStart w:id="59" w:name="refs"/>
+    <w:bookmarkEnd w:id="59"/>
+    <w:bookmarkEnd w:id="60"/>
     <w:sectPr/>
   </w:body>
 </w:document>
@@ -1359,6 +1555,91 @@
       </w:pPr>
     </w:lvl>
   </w:abstractNum>
+  <w:abstractNum w:abstractNumId="99418">
+    <w:nsid w:val="A99418"/>
+    <w:multiLevelType w:val="multilevel"/>
+    <w:lvl w:ilvl="0">
+      <w:start w:val="8"/>
+      <w:numFmt w:val="decimal"/>
+      <w:lvlText w:val="%1."/>
+      <w:lvlJc w:val="left"/>
+      <w:pPr>
+        <w:ind w:left="720" w:hanging="480"/>
+      </w:pPr>
+    </w:lvl>
+    <w:lvl w:ilvl="1">
+      <w:start w:val="8"/>
+      <w:numFmt w:val="decimal"/>
+      <w:lvlText w:val="%2."/>
+      <w:lvlJc w:val="left"/>
+      <w:pPr>
+        <w:ind w:left="1440" w:hanging="480"/>
+      </w:pPr>
+    </w:lvl>
+    <w:lvl w:ilvl="2">
+      <w:start w:val="8"/>
+      <w:numFmt w:val="decimal"/>
+      <w:lvlText w:val="%3."/>
+      <w:lvlJc w:val="left"/>
+      <w:pPr>
+        <w:ind w:left="2160" w:hanging="480"/>
+      </w:pPr>
+    </w:lvl>
+    <w:lvl w:ilvl="3">
+      <w:start w:val="8"/>
+      <w:numFmt w:val="decimal"/>
+      <w:lvlText w:val="%4."/>
+      <w:lvlJc w:val="left"/>
+      <w:pPr>
+        <w:ind w:left="2880" w:hanging="480"/>
+      </w:pPr>
+    </w:lvl>
+    <w:lvl w:ilvl="4">
+      <w:start w:val="8"/>
+      <w:numFmt w:val="decimal"/>
+      <w:lvlText w:val="%5."/>
+      <w:lvlJc w:val="left"/>
+      <w:pPr>
+        <w:ind w:left="3600" w:hanging="480"/>
+      </w:pPr>
+    </w:lvl>
+    <w:lvl w:ilvl="5">
+      <w:start w:val="8"/>
+      <w:numFmt w:val="decimal"/>
+      <w:lvlText w:val="%6."/>
+      <w:lvlJc w:val="left"/>
+      <w:pPr>
+        <w:ind w:left="4320" w:hanging="480"/>
+      </w:pPr>
+    </w:lvl>
+    <w:lvl w:ilvl="6">
+      <w:start w:val="8"/>
+      <w:numFmt w:val="decimal"/>
+      <w:lvlText w:val="%7."/>
+      <w:lvlJc w:val="left"/>
+      <w:pPr>
+        <w:ind w:left="5040" w:hanging="480"/>
+      </w:pPr>
+    </w:lvl>
+    <w:lvl w:ilvl="7">
+      <w:start w:val="8"/>
+      <w:numFmt w:val="decimal"/>
+      <w:lvlText w:val="%8."/>
+      <w:lvlJc w:val="left"/>
+      <w:pPr>
+        <w:ind w:left="5760" w:hanging="480"/>
+      </w:pPr>
+    </w:lvl>
+    <w:lvl w:ilvl="8">
+      <w:start w:val="8"/>
+      <w:numFmt w:val="decimal"/>
+      <w:lvlText w:val="%9."/>
+      <w:lvlJc w:val="left"/>
+      <w:pPr>
+        <w:ind w:left="6480" w:hanging="480"/>
+      </w:pPr>
+    </w:lvl>
+  </w:abstractNum>
   <w:num w:numId="1000">
     <w:abstractNumId w:val="990"/>
   </w:num>
@@ -1570,6 +1851,36 @@
     </w:lvlOverride>
     <w:lvlOverride w:ilvl="8">
       <w:startOverride w:val="7"/>
+    </w:lvlOverride>
+  </w:num>
+  <w:num w:numId="1008">
+    <w:abstractNumId w:val="99418"/>
+    <w:lvlOverride w:ilvl="0">
+      <w:startOverride w:val="8"/>
+    </w:lvlOverride>
+    <w:lvlOverride w:ilvl="1">
+      <w:startOverride w:val="8"/>
+    </w:lvlOverride>
+    <w:lvlOverride w:ilvl="2">
+      <w:startOverride w:val="8"/>
+    </w:lvlOverride>
+    <w:lvlOverride w:ilvl="3">
+      <w:startOverride w:val="8"/>
+    </w:lvlOverride>
+    <w:lvlOverride w:ilvl="4">
+      <w:startOverride w:val="8"/>
+    </w:lvlOverride>
+    <w:lvlOverride w:ilvl="5">
+      <w:startOverride w:val="8"/>
+    </w:lvlOverride>
+    <w:lvlOverride w:ilvl="6">
+      <w:startOverride w:val="8"/>
+    </w:lvlOverride>
+    <w:lvlOverride w:ilvl="7">
+      <w:startOverride w:val="8"/>
+    </w:lvlOverride>
+    <w:lvlOverride w:ilvl="8">
+      <w:startOverride w:val="8"/>
     </w:lvlOverride>
   </w:num>
 </w:numbering>

</xml_diff>